<commit_message>
Modificación del informe final del reto Banistmo
</commit_message>
<xml_diff>
--- a/Reto Maria Alejandra Ruiz Amariles.docx
+++ b/Reto Maria Alejandra Ruiz Amariles.docx
@@ -31,9 +31,6 @@
     <w:p>
       <w:pPr>
         <w:jc w:val="both"/>
-        <w:rPr>
-          <w:lang w:val="es-CO"/>
-        </w:rPr>
       </w:pPr>
       <w:r>
         <w:rPr>
@@ -45,11 +42,18 @@
         <w:r>
           <w:rPr>
             <w:rStyle w:val="Hipervnculo"/>
-            <w:lang w:val="es-CO"/>
           </w:rPr>
-          <w:t>https://github.com/mruiza2023/RetoBanistmoMARA.git</w:t>
+          <w:t>https://github.com/mruiza/RetoBanistmoMARA.git</w:t>
         </w:r>
       </w:hyperlink>
+    </w:p>
+    <w:p>
+      <w:pPr>
+        <w:jc w:val="both"/>
+        <w:rPr>
+          <w:lang w:val="es-CO"/>
+        </w:rPr>
+      </w:pPr>
     </w:p>
     <w:p>
       <w:pPr>
@@ -99,8 +103,16 @@
         <w:rPr>
           <w:lang w:val="es-CO"/>
         </w:rPr>
-        <w:t>en GIThub</w:t>
-      </w:r>
+        <w:t xml:space="preserve">en </w:t>
+      </w:r>
+      <w:proofErr w:type="spellStart"/>
+      <w:r>
+        <w:rPr>
+          <w:lang w:val="es-CO"/>
+        </w:rPr>
+        <w:t>GIThub</w:t>
+      </w:r>
+      <w:proofErr w:type="spellEnd"/>
       <w:r>
         <w:rPr>
           <w:lang w:val="es-CO"/>
@@ -180,13 +192,41 @@
         </w:rPr>
         <w:t xml:space="preserve">Clone el repositorio creado en mi equipo local con el comando </w:t>
       </w:r>
-      <w:r>
-        <w:rPr>
-          <w:b/>
-          <w:bCs/>
-          <w:lang w:val="es-CO"/>
-        </w:rPr>
-        <w:t xml:space="preserve">git clone “url del repositorio” </w:t>
+      <w:proofErr w:type="spellStart"/>
+      <w:r>
+        <w:rPr>
+          <w:b/>
+          <w:bCs/>
+          <w:lang w:val="es-CO"/>
+        </w:rPr>
+        <w:t>git</w:t>
+      </w:r>
+      <w:proofErr w:type="spellEnd"/>
+      <w:r>
+        <w:rPr>
+          <w:b/>
+          <w:bCs/>
+          <w:lang w:val="es-CO"/>
+        </w:rPr>
+        <w:t xml:space="preserve"> clone “</w:t>
+      </w:r>
+      <w:proofErr w:type="spellStart"/>
+      <w:r>
+        <w:rPr>
+          <w:b/>
+          <w:bCs/>
+          <w:lang w:val="es-CO"/>
+        </w:rPr>
+        <w:t>url</w:t>
+      </w:r>
+      <w:proofErr w:type="spellEnd"/>
+      <w:r>
+        <w:rPr>
+          <w:b/>
+          <w:bCs/>
+          <w:lang w:val="es-CO"/>
+        </w:rPr>
+        <w:t xml:space="preserve"> del repositorio” </w:t>
       </w:r>
       <w:r>
         <w:rPr>
@@ -215,6 +255,7 @@
         <w:rPr>
           <w:noProof/>
         </w:rPr>
+        <w:lastRenderedPageBreak/>
         <w:drawing>
           <wp:inline distT="0" distB="0" distL="0" distR="0" wp14:anchorId="2FD31EB4" wp14:editId="309FC3FD">
             <wp:extent cx="5612130" cy="2688590"/>
@@ -268,8 +309,35 @@
         <w:rPr>
           <w:lang w:val="es-CO"/>
         </w:rPr>
-        <w:lastRenderedPageBreak/>
-        <w:t>Utilizando Cucumber y Gherkin, c</w:t>
+        <w:t xml:space="preserve">Utilizando </w:t>
+      </w:r>
+      <w:proofErr w:type="spellStart"/>
+      <w:r>
+        <w:rPr>
+          <w:lang w:val="es-CO"/>
+        </w:rPr>
+        <w:t>Cucumber</w:t>
+      </w:r>
+      <w:proofErr w:type="spellEnd"/>
+      <w:r>
+        <w:rPr>
+          <w:lang w:val="es-CO"/>
+        </w:rPr>
+        <w:t xml:space="preserve"> y </w:t>
+      </w:r>
+      <w:proofErr w:type="spellStart"/>
+      <w:r>
+        <w:rPr>
+          <w:lang w:val="es-CO"/>
+        </w:rPr>
+        <w:t>Gherkin</w:t>
+      </w:r>
+      <w:proofErr w:type="spellEnd"/>
+      <w:r>
+        <w:rPr>
+          <w:lang w:val="es-CO"/>
+        </w:rPr>
+        <w:t>, c</w:t>
       </w:r>
       <w:r>
         <w:rPr>
@@ -287,13 +355,49 @@
         <w:rPr>
           <w:lang w:val="es-CO"/>
         </w:rPr>
-        <w:t xml:space="preserve"> mi feature </w:t>
-      </w:r>
-      <w:r>
-        <w:rPr>
-          <w:lang w:val="es-CO"/>
-        </w:rPr>
-        <w:t xml:space="preserve">“verify_pdf_prohibitions.feature” </w:t>
+        <w:t xml:space="preserve"> mi </w:t>
+      </w:r>
+      <w:proofErr w:type="spellStart"/>
+      <w:r>
+        <w:rPr>
+          <w:lang w:val="es-CO"/>
+        </w:rPr>
+        <w:t>feature</w:t>
+      </w:r>
+      <w:proofErr w:type="spellEnd"/>
+      <w:r>
+        <w:rPr>
+          <w:lang w:val="es-CO"/>
+        </w:rPr>
+        <w:t xml:space="preserve"> </w:t>
+      </w:r>
+      <w:r>
+        <w:rPr>
+          <w:lang w:val="es-CO"/>
+        </w:rPr>
+        <w:t>“</w:t>
+      </w:r>
+      <w:proofErr w:type="spellStart"/>
+      <w:r>
+        <w:rPr>
+          <w:lang w:val="es-CO"/>
+        </w:rPr>
+        <w:t>verify_pdf_</w:t>
+      </w:r>
+      <w:proofErr w:type="gramStart"/>
+      <w:r>
+        <w:rPr>
+          <w:lang w:val="es-CO"/>
+        </w:rPr>
+        <w:t>prohibitions.feature</w:t>
+      </w:r>
+      <w:proofErr w:type="spellEnd"/>
+      <w:proofErr w:type="gramEnd"/>
+      <w:r>
+        <w:rPr>
+          <w:lang w:val="es-CO"/>
+        </w:rPr>
+        <w:t xml:space="preserve">” </w:t>
       </w:r>
       <w:r>
         <w:rPr>
@@ -305,19 +409,83 @@
         <w:rPr>
           <w:lang w:val="es-CO"/>
         </w:rPr>
-        <w:t>un escenario exitoso, la cual se encuentra en la carpeta de Features</w:t>
-      </w:r>
-      <w:r>
-        <w:rPr>
-          <w:lang w:val="es-CO"/>
-        </w:rPr>
-        <w:t xml:space="preserve">, se define el Given, When, Then , </w:t>
-      </w:r>
-      <w:r>
-        <w:rPr>
-          <w:lang w:val="es-CO"/>
-        </w:rPr>
-        <w:t>teniendo en cuenta el flujo que se muestra en el pdf del reto.</w:t>
+        <w:t xml:space="preserve">un escenario exitoso, la cual se encuentra en la carpeta de </w:t>
+      </w:r>
+      <w:proofErr w:type="spellStart"/>
+      <w:r>
+        <w:rPr>
+          <w:lang w:val="es-CO"/>
+        </w:rPr>
+        <w:t>Features</w:t>
+      </w:r>
+      <w:proofErr w:type="spellEnd"/>
+      <w:r>
+        <w:rPr>
+          <w:lang w:val="es-CO"/>
+        </w:rPr>
+        <w:t xml:space="preserve">, se define el </w:t>
+      </w:r>
+      <w:proofErr w:type="spellStart"/>
+      <w:r>
+        <w:rPr>
+          <w:lang w:val="es-CO"/>
+        </w:rPr>
+        <w:t>Given</w:t>
+      </w:r>
+      <w:proofErr w:type="spellEnd"/>
+      <w:r>
+        <w:rPr>
+          <w:lang w:val="es-CO"/>
+        </w:rPr>
+        <w:t xml:space="preserve">, </w:t>
+      </w:r>
+      <w:proofErr w:type="spellStart"/>
+      <w:r>
+        <w:rPr>
+          <w:lang w:val="es-CO"/>
+        </w:rPr>
+        <w:t>When</w:t>
+      </w:r>
+      <w:proofErr w:type="spellEnd"/>
+      <w:r>
+        <w:rPr>
+          <w:lang w:val="es-CO"/>
+        </w:rPr>
+        <w:t xml:space="preserve">, </w:t>
+      </w:r>
+      <w:proofErr w:type="spellStart"/>
+      <w:r>
+        <w:rPr>
+          <w:lang w:val="es-CO"/>
+        </w:rPr>
+        <w:t>Then</w:t>
+      </w:r>
+      <w:proofErr w:type="spellEnd"/>
+      <w:r>
+        <w:rPr>
+          <w:lang w:val="es-CO"/>
+        </w:rPr>
+        <w:t xml:space="preserve"> , </w:t>
+      </w:r>
+      <w:r>
+        <w:rPr>
+          <w:lang w:val="es-CO"/>
+        </w:rPr>
+        <w:t xml:space="preserve">teniendo en cuenta el flujo que se muestra en el </w:t>
+      </w:r>
+      <w:proofErr w:type="spellStart"/>
+      <w:r>
+        <w:rPr>
+          <w:lang w:val="es-CO"/>
+        </w:rPr>
+        <w:t>pdf</w:t>
+      </w:r>
+      <w:proofErr w:type="spellEnd"/>
+      <w:r>
+        <w:rPr>
+          <w:lang w:val="es-CO"/>
+        </w:rPr>
+        <w:t xml:space="preserve"> del reto.</w:t>
       </w:r>
     </w:p>
     <w:p>
@@ -392,7 +560,49 @@
         <w:rPr>
           <w:lang w:val="es-CO"/>
         </w:rPr>
-        <w:t>Se crea la clase StepDefinition, donde se realiza la programación de los métodos según la feature, se configura también el ambiente mediante la sentencia OnStage.</w:t>
+        <w:t xml:space="preserve">Se crea la clase </w:t>
+      </w:r>
+      <w:proofErr w:type="spellStart"/>
+      <w:r>
+        <w:rPr>
+          <w:lang w:val="es-CO"/>
+        </w:rPr>
+        <w:t>StepDefinition</w:t>
+      </w:r>
+      <w:proofErr w:type="spellEnd"/>
+      <w:r>
+        <w:rPr>
+          <w:lang w:val="es-CO"/>
+        </w:rPr>
+        <w:t xml:space="preserve">, donde se realiza la programación de los métodos según la </w:t>
+      </w:r>
+      <w:proofErr w:type="spellStart"/>
+      <w:r>
+        <w:rPr>
+          <w:lang w:val="es-CO"/>
+        </w:rPr>
+        <w:t>feature</w:t>
+      </w:r>
+      <w:proofErr w:type="spellEnd"/>
+      <w:r>
+        <w:rPr>
+          <w:lang w:val="es-CO"/>
+        </w:rPr>
+        <w:t xml:space="preserve">, se configura también el ambiente mediante la sentencia </w:t>
+      </w:r>
+      <w:proofErr w:type="spellStart"/>
+      <w:r>
+        <w:rPr>
+          <w:lang w:val="es-CO"/>
+        </w:rPr>
+        <w:t>OnStage</w:t>
+      </w:r>
+      <w:proofErr w:type="spellEnd"/>
+      <w:r>
+        <w:rPr>
+          <w:lang w:val="es-CO"/>
+        </w:rPr>
+        <w:t>.</w:t>
       </w:r>
     </w:p>
     <w:p>
@@ -414,6 +624,7 @@
         <w:rPr>
           <w:noProof/>
         </w:rPr>
+        <w:lastRenderedPageBreak/>
         <w:drawing>
           <wp:inline distT="0" distB="0" distL="0" distR="0" wp14:anchorId="483F0C35" wp14:editId="37CC2235">
             <wp:extent cx="5612130" cy="3185160"/>
@@ -483,7 +694,35 @@
         <w:rPr>
           <w:lang w:val="es-CO"/>
         </w:rPr>
-        <w:t>Para el método del Given, se crea una clase tipo Task (Porque es un conjunto de acciones que hará el actor) que me permitirá abrir el navegador y la página web de Banistmo.</w:t>
+        <w:t xml:space="preserve">Para el método del </w:t>
+      </w:r>
+      <w:proofErr w:type="spellStart"/>
+      <w:r>
+        <w:rPr>
+          <w:lang w:val="es-CO"/>
+        </w:rPr>
+        <w:t>Given</w:t>
+      </w:r>
+      <w:proofErr w:type="spellEnd"/>
+      <w:r>
+        <w:rPr>
+          <w:lang w:val="es-CO"/>
+        </w:rPr>
+        <w:t xml:space="preserve">, se crea una clase tipo </w:t>
+      </w:r>
+      <w:proofErr w:type="spellStart"/>
+      <w:r>
+        <w:rPr>
+          <w:lang w:val="es-CO"/>
+        </w:rPr>
+        <w:t>Task</w:t>
+      </w:r>
+      <w:proofErr w:type="spellEnd"/>
+      <w:r>
+        <w:rPr>
+          <w:lang w:val="es-CO"/>
+        </w:rPr>
+        <w:t xml:space="preserve"> (Porque es un conjunto de acciones que hará el actor) que me permitirá abrir el navegador y la página web de Banistmo.</w:t>
       </w:r>
     </w:p>
     <w:p>
@@ -497,6 +736,7 @@
         <w:rPr>
           <w:noProof/>
         </w:rPr>
+        <w:lastRenderedPageBreak/>
         <w:drawing>
           <wp:inline distT="0" distB="0" distL="0" distR="0" wp14:anchorId="41F0129D" wp14:editId="6F154748">
             <wp:extent cx="5612130" cy="3934460"/>
@@ -550,7 +790,35 @@
         <w:rPr>
           <w:lang w:val="es-CO"/>
         </w:rPr>
-        <w:t xml:space="preserve">Para el método When se crea una clase tipo Task para </w:t>
+        <w:t xml:space="preserve">Para el método </w:t>
+      </w:r>
+      <w:proofErr w:type="spellStart"/>
+      <w:r>
+        <w:rPr>
+          <w:lang w:val="es-CO"/>
+        </w:rPr>
+        <w:t>When</w:t>
+      </w:r>
+      <w:proofErr w:type="spellEnd"/>
+      <w:r>
+        <w:rPr>
+          <w:lang w:val="es-CO"/>
+        </w:rPr>
+        <w:t xml:space="preserve"> se crea una clase tipo </w:t>
+      </w:r>
+      <w:proofErr w:type="spellStart"/>
+      <w:r>
+        <w:rPr>
+          <w:lang w:val="es-CO"/>
+        </w:rPr>
+        <w:t>Task</w:t>
+      </w:r>
+      <w:proofErr w:type="spellEnd"/>
+      <w:r>
+        <w:rPr>
+          <w:lang w:val="es-CO"/>
+        </w:rPr>
+        <w:t xml:space="preserve"> para </w:t>
       </w:r>
       <w:r>
         <w:rPr>
@@ -562,7 +830,21 @@
         <w:rPr>
           <w:lang w:val="es-CO"/>
         </w:rPr>
-        <w:t>los pasos que requiero para descargar el pdf.</w:t>
+        <w:t xml:space="preserve">los pasos que requiero para descargar el </w:t>
+      </w:r>
+      <w:proofErr w:type="spellStart"/>
+      <w:r>
+        <w:rPr>
+          <w:lang w:val="es-CO"/>
+        </w:rPr>
+        <w:t>pdf</w:t>
+      </w:r>
+      <w:proofErr w:type="spellEnd"/>
+      <w:r>
+        <w:rPr>
+          <w:lang w:val="es-CO"/>
+        </w:rPr>
+        <w:t>.</w:t>
       </w:r>
     </w:p>
     <w:p>
@@ -576,7 +858,6 @@
         <w:rPr>
           <w:noProof/>
         </w:rPr>
-        <w:lastRenderedPageBreak/>
         <w:drawing>
           <wp:inline distT="0" distB="0" distL="0" distR="0" wp14:anchorId="0EA021AC" wp14:editId="1BBE9AE7">
             <wp:extent cx="5612130" cy="3691255"/>
@@ -625,7 +906,22 @@
         <w:rPr>
           <w:lang w:val="es-CO"/>
         </w:rPr>
-        <w:t xml:space="preserve">Dentro de ella, se hace el llamado también de la interacción GoToTheWindow que me permite </w:t>
+        <w:lastRenderedPageBreak/>
+        <w:t xml:space="preserve">Dentro de ella, se hace el llamado también de la interacción </w:t>
+      </w:r>
+      <w:proofErr w:type="spellStart"/>
+      <w:r>
+        <w:rPr>
+          <w:lang w:val="es-CO"/>
+        </w:rPr>
+        <w:t>GoToTheWindow</w:t>
+      </w:r>
+      <w:proofErr w:type="spellEnd"/>
+      <w:r>
+        <w:rPr>
+          <w:lang w:val="es-CO"/>
+        </w:rPr>
+        <w:t xml:space="preserve"> que me permite </w:t>
       </w:r>
       <w:r>
         <w:rPr>
@@ -655,8 +951,16 @@
         <w:rPr>
           <w:lang w:val="es-CO"/>
         </w:rPr>
-        <w:t xml:space="preserve"> mediante el método switchTo</w:t>
-      </w:r>
+        <w:t xml:space="preserve"> mediante el método </w:t>
+      </w:r>
+      <w:proofErr w:type="spellStart"/>
+      <w:r>
+        <w:rPr>
+          <w:lang w:val="es-CO"/>
+        </w:rPr>
+        <w:t>switchTo</w:t>
+      </w:r>
+      <w:proofErr w:type="spellEnd"/>
       <w:r>
         <w:rPr>
           <w:lang w:val="es-CO"/>
@@ -687,7 +991,6 @@
         <w:rPr>
           <w:noProof/>
         </w:rPr>
-        <w:lastRenderedPageBreak/>
         <w:drawing>
           <wp:inline distT="0" distB="0" distL="0" distR="0" wp14:anchorId="75A31077" wp14:editId="07D63F3B">
             <wp:extent cx="5612130" cy="3762375"/>
@@ -741,7 +1044,35 @@
         <w:rPr>
           <w:lang w:val="es-CO"/>
         </w:rPr>
-        <w:t>Los objetos utilizados en las clases anteriores se definieron en la clase tipo PageObject BancolombiaGroupPage.</w:t>
+        <w:t xml:space="preserve">Los objetos utilizados en las clases anteriores se definieron en la clase tipo </w:t>
+      </w:r>
+      <w:proofErr w:type="spellStart"/>
+      <w:r>
+        <w:rPr>
+          <w:lang w:val="es-CO"/>
+        </w:rPr>
+        <w:t>PageObject</w:t>
+      </w:r>
+      <w:proofErr w:type="spellEnd"/>
+      <w:r>
+        <w:rPr>
+          <w:lang w:val="es-CO"/>
+        </w:rPr>
+        <w:t xml:space="preserve"> </w:t>
+      </w:r>
+      <w:proofErr w:type="spellStart"/>
+      <w:r>
+        <w:rPr>
+          <w:lang w:val="es-CO"/>
+        </w:rPr>
+        <w:t>BancolombiaGroupPage</w:t>
+      </w:r>
+      <w:proofErr w:type="spellEnd"/>
+      <w:r>
+        <w:rPr>
+          <w:lang w:val="es-CO"/>
+        </w:rPr>
+        <w:t>.</w:t>
       </w:r>
     </w:p>
     <w:p>
@@ -765,6 +1096,7 @@
         <w:rPr>
           <w:noProof/>
         </w:rPr>
+        <w:lastRenderedPageBreak/>
         <w:drawing>
           <wp:inline distT="0" distB="0" distL="0" distR="0" wp14:anchorId="76D3E9C3" wp14:editId="3D4E5B25">
             <wp:extent cx="5612130" cy="3320415"/>
@@ -826,8 +1158,91 @@
         <w:rPr>
           <w:lang w:val="es-CO"/>
         </w:rPr>
-        <w:lastRenderedPageBreak/>
-        <w:t xml:space="preserve">Para el ultimo paso “Then” se verifica que el PDF sea el correcto mediante la clase tipo Question. La verificación se realiza obteniendo la url y verificando que en ella se muestre el titulo del pdf solicitado. </w:t>
+        <w:t xml:space="preserve">Para el </w:t>
+      </w:r>
+      <w:proofErr w:type="spellStart"/>
+      <w:r>
+        <w:rPr>
+          <w:lang w:val="es-CO"/>
+        </w:rPr>
+        <w:t>ultimo</w:t>
+      </w:r>
+      <w:proofErr w:type="spellEnd"/>
+      <w:r>
+        <w:rPr>
+          <w:lang w:val="es-CO"/>
+        </w:rPr>
+        <w:t xml:space="preserve"> paso “</w:t>
+      </w:r>
+      <w:proofErr w:type="spellStart"/>
+      <w:r>
+        <w:rPr>
+          <w:lang w:val="es-CO"/>
+        </w:rPr>
+        <w:t>Then</w:t>
+      </w:r>
+      <w:proofErr w:type="spellEnd"/>
+      <w:r>
+        <w:rPr>
+          <w:lang w:val="es-CO"/>
+        </w:rPr>
+        <w:t xml:space="preserve">” se verifica que el PDF sea el correcto mediante la clase tipo </w:t>
+      </w:r>
+      <w:proofErr w:type="spellStart"/>
+      <w:r>
+        <w:rPr>
+          <w:lang w:val="es-CO"/>
+        </w:rPr>
+        <w:t>Question</w:t>
+      </w:r>
+      <w:proofErr w:type="spellEnd"/>
+      <w:r>
+        <w:rPr>
+          <w:lang w:val="es-CO"/>
+        </w:rPr>
+        <w:t xml:space="preserve">. La verificación se realiza obteniendo la </w:t>
+      </w:r>
+      <w:proofErr w:type="spellStart"/>
+      <w:r>
+        <w:rPr>
+          <w:lang w:val="es-CO"/>
+        </w:rPr>
+        <w:t>url</w:t>
+      </w:r>
+      <w:proofErr w:type="spellEnd"/>
+      <w:r>
+        <w:rPr>
+          <w:lang w:val="es-CO"/>
+        </w:rPr>
+        <w:t xml:space="preserve"> y verificando que en ella se muestre el </w:t>
+      </w:r>
+      <w:proofErr w:type="spellStart"/>
+      <w:r>
+        <w:rPr>
+          <w:lang w:val="es-CO"/>
+        </w:rPr>
+        <w:t>titulo</w:t>
+      </w:r>
+      <w:proofErr w:type="spellEnd"/>
+      <w:r>
+        <w:rPr>
+          <w:lang w:val="es-CO"/>
+        </w:rPr>
+        <w:t xml:space="preserve"> del </w:t>
+      </w:r>
+      <w:proofErr w:type="spellStart"/>
+      <w:r>
+        <w:rPr>
+          <w:lang w:val="es-CO"/>
+        </w:rPr>
+        <w:t>pdf</w:t>
+      </w:r>
+      <w:proofErr w:type="spellEnd"/>
+      <w:r>
+        <w:rPr>
+          <w:lang w:val="es-CO"/>
+        </w:rPr>
+        <w:t xml:space="preserve"> solicitado. </w:t>
       </w:r>
     </w:p>
     <w:p>
@@ -842,7 +1257,49 @@
         <w:rPr>
           <w:lang w:val="es-CO"/>
         </w:rPr>
-        <w:t>Luego, mediante el if comparamos que lo que tenemos en la url sea igual al nombre enviado desde la feature.</w:t>
+        <w:t xml:space="preserve">Luego, mediante el </w:t>
+      </w:r>
+      <w:proofErr w:type="spellStart"/>
+      <w:r>
+        <w:rPr>
+          <w:lang w:val="es-CO"/>
+        </w:rPr>
+        <w:t>if</w:t>
+      </w:r>
+      <w:proofErr w:type="spellEnd"/>
+      <w:r>
+        <w:rPr>
+          <w:lang w:val="es-CO"/>
+        </w:rPr>
+        <w:t xml:space="preserve"> comparamos que lo que tenemos en la </w:t>
+      </w:r>
+      <w:proofErr w:type="spellStart"/>
+      <w:r>
+        <w:rPr>
+          <w:lang w:val="es-CO"/>
+        </w:rPr>
+        <w:t>url</w:t>
+      </w:r>
+      <w:proofErr w:type="spellEnd"/>
+      <w:r>
+        <w:rPr>
+          <w:lang w:val="es-CO"/>
+        </w:rPr>
+        <w:t xml:space="preserve"> sea igual al nombre enviado desde la </w:t>
+      </w:r>
+      <w:proofErr w:type="spellStart"/>
+      <w:r>
+        <w:rPr>
+          <w:lang w:val="es-CO"/>
+        </w:rPr>
+        <w:t>feature</w:t>
+      </w:r>
+      <w:proofErr w:type="spellEnd"/>
+      <w:r>
+        <w:rPr>
+          <w:lang w:val="es-CO"/>
+        </w:rPr>
+        <w:t>.</w:t>
       </w:r>
     </w:p>
     <w:p>
@@ -1012,7 +1469,6 @@
           <w:bCs/>
           <w:lang w:val="es-CO"/>
         </w:rPr>
-        <w:lastRenderedPageBreak/>
         <w:t>Comando</w:t>
       </w:r>
       <w:r>
@@ -1079,7 +1535,25 @@
           <w:bCs/>
           <w:lang w:val="es-CO"/>
         </w:rPr>
-        <w:t xml:space="preserve">Git status: </w:t>
+        <w:t xml:space="preserve">Git </w:t>
+      </w:r>
+      <w:proofErr w:type="gramStart"/>
+      <w:r>
+        <w:rPr>
+          <w:b/>
+          <w:bCs/>
+          <w:lang w:val="es-CO"/>
+        </w:rPr>
+        <w:t>status</w:t>
+      </w:r>
+      <w:proofErr w:type="gramEnd"/>
+      <w:r>
+        <w:rPr>
+          <w:b/>
+          <w:bCs/>
+          <w:lang w:val="es-CO"/>
+        </w:rPr>
+        <w:t xml:space="preserve">: </w:t>
       </w:r>
       <w:r>
         <w:rPr>
@@ -1164,8 +1638,28 @@
           <w:bCs/>
           <w:lang w:val="es-CO"/>
         </w:rPr>
-        <w:t>Git add .</w:t>
-      </w:r>
+        <w:t xml:space="preserve">Git </w:t>
+      </w:r>
+      <w:proofErr w:type="spellStart"/>
+      <w:proofErr w:type="gramStart"/>
+      <w:r>
+        <w:rPr>
+          <w:b/>
+          <w:bCs/>
+          <w:lang w:val="es-CO"/>
+        </w:rPr>
+        <w:t>add</w:t>
+      </w:r>
+      <w:proofErr w:type="spellEnd"/>
+      <w:r>
+        <w:rPr>
+          <w:b/>
+          <w:bCs/>
+          <w:lang w:val="es-CO"/>
+        </w:rPr>
+        <w:t xml:space="preserve"> .</w:t>
+      </w:r>
+      <w:proofErr w:type="gramEnd"/>
       <w:r>
         <w:rPr>
           <w:b/>
@@ -1184,7 +1678,35 @@
         <w:rPr>
           <w:lang w:val="es-CO"/>
         </w:rPr>
-        <w:t xml:space="preserve"> agregar los cambios realizados al stagging área de git.</w:t>
+        <w:t xml:space="preserve"> agregar los cambios realizados al </w:t>
+      </w:r>
+      <w:proofErr w:type="spellStart"/>
+      <w:r>
+        <w:rPr>
+          <w:lang w:val="es-CO"/>
+        </w:rPr>
+        <w:t>stagging</w:t>
+      </w:r>
+      <w:proofErr w:type="spellEnd"/>
+      <w:r>
+        <w:rPr>
+          <w:lang w:val="es-CO"/>
+        </w:rPr>
+        <w:t xml:space="preserve"> área de </w:t>
+      </w:r>
+      <w:proofErr w:type="spellStart"/>
+      <w:r>
+        <w:rPr>
+          <w:lang w:val="es-CO"/>
+        </w:rPr>
+        <w:t>git</w:t>
+      </w:r>
+      <w:proofErr w:type="spellEnd"/>
+      <w:r>
+        <w:rPr>
+          <w:lang w:val="es-CO"/>
+        </w:rPr>
+        <w:t>.</w:t>
       </w:r>
     </w:p>
     <w:p>
@@ -1200,6 +1722,7 @@
         <w:rPr>
           <w:noProof/>
         </w:rPr>
+        <w:lastRenderedPageBreak/>
         <w:drawing>
           <wp:inline distT="0" distB="0" distL="0" distR="0" wp14:anchorId="7B2670B1" wp14:editId="0E692971">
             <wp:extent cx="5612130" cy="2524125"/>
@@ -1265,7 +1788,23 @@
           <w:b/>
           <w:bCs/>
         </w:rPr>
-        <w:t>Git commit -m “”</w:t>
+        <w:t xml:space="preserve">Git </w:t>
+      </w:r>
+      <w:proofErr w:type="spellStart"/>
+      <w:r>
+        <w:rPr>
+          <w:b/>
+          <w:bCs/>
+        </w:rPr>
+        <w:t>commit</w:t>
+      </w:r>
+      <w:proofErr w:type="spellEnd"/>
+      <w:r>
+        <w:rPr>
+          <w:b/>
+          <w:bCs/>
+        </w:rPr>
+        <w:t xml:space="preserve"> -m “”</w:t>
       </w:r>
       <w:r>
         <w:rPr>
@@ -1275,7 +1814,15 @@
         <w:t xml:space="preserve">: </w:t>
       </w:r>
       <w:r>
-        <w:t>Lo utilicé para confirmar los cambios que se realizaron en el stagging área</w:t>
+        <w:t xml:space="preserve">Lo utilicé para confirmar los cambios que se realizaron en el </w:t>
+      </w:r>
+      <w:proofErr w:type="spellStart"/>
+      <w:r>
+        <w:t>stagging</w:t>
+      </w:r>
+      <w:proofErr w:type="spellEnd"/>
+      <w:r>
+        <w:t xml:space="preserve"> área</w:t>
       </w:r>
       <w:r>
         <w:rPr>
@@ -1298,7 +1845,6 @@
         <w:rPr>
           <w:noProof/>
         </w:rPr>
-        <w:lastRenderedPageBreak/>
         <w:drawing>
           <wp:inline distT="0" distB="0" distL="0" distR="0" wp14:anchorId="13010877" wp14:editId="541025D5">
             <wp:extent cx="5612130" cy="3174365"/>
@@ -1350,8 +1896,35 @@
           <w:b/>
           <w:bCs/>
         </w:rPr>
-        <w:t>Git config –global user.email</w:t>
-      </w:r>
+        <w:t xml:space="preserve">Git </w:t>
+      </w:r>
+      <w:proofErr w:type="spellStart"/>
+      <w:r>
+        <w:rPr>
+          <w:b/>
+          <w:bCs/>
+        </w:rPr>
+        <w:t>config</w:t>
+      </w:r>
+      <w:proofErr w:type="spellEnd"/>
+      <w:r>
+        <w:rPr>
+          <w:b/>
+          <w:bCs/>
+        </w:rPr>
+        <w:t xml:space="preserve"> –global </w:t>
+      </w:r>
+      <w:proofErr w:type="spellStart"/>
+      <w:proofErr w:type="gramStart"/>
+      <w:r>
+        <w:rPr>
+          <w:b/>
+          <w:bCs/>
+        </w:rPr>
+        <w:t>user.email</w:t>
+      </w:r>
+      <w:proofErr w:type="spellEnd"/>
+      <w:proofErr w:type="gramEnd"/>
       <w:r>
         <w:rPr>
           <w:b/>
@@ -1431,8 +2004,36 @@
           <w:b/>
           <w:bCs/>
         </w:rPr>
-        <w:t>Git config –global user.password</w:t>
-      </w:r>
+        <w:lastRenderedPageBreak/>
+        <w:t xml:space="preserve">Git </w:t>
+      </w:r>
+      <w:proofErr w:type="spellStart"/>
+      <w:r>
+        <w:rPr>
+          <w:b/>
+          <w:bCs/>
+        </w:rPr>
+        <w:t>config</w:t>
+      </w:r>
+      <w:proofErr w:type="spellEnd"/>
+      <w:r>
+        <w:rPr>
+          <w:b/>
+          <w:bCs/>
+        </w:rPr>
+        <w:t xml:space="preserve"> –global </w:t>
+      </w:r>
+      <w:proofErr w:type="spellStart"/>
+      <w:proofErr w:type="gramStart"/>
+      <w:r>
+        <w:rPr>
+          <w:b/>
+          <w:bCs/>
+        </w:rPr>
+        <w:t>user.password</w:t>
+      </w:r>
+      <w:proofErr w:type="spellEnd"/>
+      <w:proofErr w:type="gramEnd"/>
       <w:r>
         <w:rPr>
           <w:b/>
@@ -1444,7 +2045,15 @@
         <w:t xml:space="preserve">Utilizado para configurar en el proyecto </w:t>
       </w:r>
       <w:r>
-        <w:t xml:space="preserve">el password </w:t>
+        <w:t xml:space="preserve">el </w:t>
+      </w:r>
+      <w:proofErr w:type="spellStart"/>
+      <w:r>
+        <w:t>password</w:t>
+      </w:r>
+      <w:proofErr w:type="spellEnd"/>
+      <w:r>
+        <w:t xml:space="preserve"> </w:t>
       </w:r>
       <w:r>
         <w:t xml:space="preserve"> con las cuales accederé al repositorio remoto</w:t>
@@ -1533,7 +2142,25 @@
           <w:bCs/>
           <w:lang w:val="es-CO"/>
         </w:rPr>
-        <w:t xml:space="preserve">Git push: </w:t>
+        <w:t xml:space="preserve">Git </w:t>
+      </w:r>
+      <w:proofErr w:type="spellStart"/>
+      <w:r>
+        <w:rPr>
+          <w:b/>
+          <w:bCs/>
+          <w:lang w:val="es-CO"/>
+        </w:rPr>
+        <w:t>push</w:t>
+      </w:r>
+      <w:proofErr w:type="spellEnd"/>
+      <w:r>
+        <w:rPr>
+          <w:b/>
+          <w:bCs/>
+          <w:lang w:val="es-CO"/>
+        </w:rPr>
+        <w:t xml:space="preserve">: </w:t>
       </w:r>
       <w:r>
         <w:rPr>
@@ -1563,7 +2190,6 @@
         <w:rPr>
           <w:noProof/>
         </w:rPr>
-        <w:lastRenderedPageBreak/>
         <w:drawing>
           <wp:inline distT="0" distB="0" distL="0" distR="0" wp14:anchorId="33F401F0" wp14:editId="577CF8F1">
             <wp:extent cx="5612130" cy="1919605"/>

</xml_diff>

<commit_message>
Modificación archivo informe final reto Banistmo
</commit_message>
<xml_diff>
--- a/Reto Maria Alejandra Ruiz Amariles.docx
+++ b/Reto Maria Alejandra Ruiz Amariles.docx
@@ -1352,123 +1352,234 @@
     </w:p>
     <w:p>
       <w:pPr>
-        <w:jc w:val="both"/>
-        <w:rPr>
-          <w:lang w:val="es-CO"/>
-        </w:rPr>
-      </w:pPr>
-    </w:p>
-    <w:p>
-      <w:pPr>
-        <w:jc w:val="both"/>
-        <w:rPr>
-          <w:lang w:val="es-CO"/>
-        </w:rPr>
-      </w:pPr>
-    </w:p>
-    <w:p>
-      <w:pPr>
-        <w:jc w:val="both"/>
-        <w:rPr>
-          <w:lang w:val="es-CO"/>
-        </w:rPr>
-      </w:pPr>
-    </w:p>
-    <w:p>
-      <w:pPr>
-        <w:jc w:val="both"/>
-        <w:rPr>
-          <w:lang w:val="es-CO"/>
-        </w:rPr>
-      </w:pPr>
-    </w:p>
-    <w:p>
-      <w:pPr>
-        <w:jc w:val="both"/>
-        <w:rPr>
-          <w:lang w:val="es-CO"/>
-        </w:rPr>
-      </w:pPr>
-    </w:p>
-    <w:p>
-      <w:pPr>
-        <w:jc w:val="both"/>
-        <w:rPr>
-          <w:lang w:val="es-CO"/>
-        </w:rPr>
-      </w:pPr>
-    </w:p>
-    <w:p>
-      <w:pPr>
-        <w:jc w:val="both"/>
-        <w:rPr>
-          <w:lang w:val="es-CO"/>
-        </w:rPr>
-      </w:pPr>
-    </w:p>
-    <w:p>
-      <w:pPr>
-        <w:jc w:val="both"/>
-        <w:rPr>
-          <w:lang w:val="es-CO"/>
-        </w:rPr>
-      </w:pPr>
-    </w:p>
-    <w:p>
-      <w:pPr>
-        <w:jc w:val="both"/>
-        <w:rPr>
-          <w:lang w:val="es-CO"/>
-        </w:rPr>
-      </w:pPr>
-    </w:p>
-    <w:p>
-      <w:pPr>
-        <w:jc w:val="both"/>
-        <w:rPr>
-          <w:lang w:val="es-CO"/>
-        </w:rPr>
-      </w:pPr>
-    </w:p>
-    <w:p>
-      <w:pPr>
-        <w:jc w:val="both"/>
-        <w:rPr>
-          <w:lang w:val="es-CO"/>
-        </w:rPr>
-      </w:pPr>
-    </w:p>
-    <w:p>
-      <w:pPr>
-        <w:jc w:val="both"/>
-        <w:rPr>
-          <w:lang w:val="es-CO"/>
-        </w:rPr>
-      </w:pPr>
-    </w:p>
-    <w:p>
-      <w:pPr>
-        <w:jc w:val="both"/>
-        <w:rPr>
-          <w:lang w:val="es-CO"/>
-        </w:rPr>
-      </w:pPr>
-    </w:p>
-    <w:p>
-      <w:pPr>
-        <w:jc w:val="both"/>
-        <w:rPr>
-          <w:b/>
-          <w:bCs/>
-          <w:lang w:val="es-CO"/>
-        </w:rPr>
-      </w:pPr>
-      <w:r>
-        <w:rPr>
-          <w:b/>
-          <w:bCs/>
-          <w:lang w:val="es-CO"/>
-        </w:rPr>
+        <w:pStyle w:val="Prrafodelista"/>
+        <w:numPr>
+          <w:ilvl w:val="0"/>
+          <w:numId w:val="1"/>
+        </w:numPr>
+        <w:jc w:val="both"/>
+        <w:rPr>
+          <w:lang w:val="es-CO"/>
+        </w:rPr>
+      </w:pPr>
+      <w:r>
+        <w:rPr>
+          <w:lang w:val="es-CO"/>
+        </w:rPr>
+        <w:lastRenderedPageBreak/>
+        <w:t xml:space="preserve">La automatización es ejecutada empleando la clase llamada </w:t>
+      </w:r>
+      <w:proofErr w:type="spellStart"/>
+      <w:r>
+        <w:rPr>
+          <w:lang w:val="es-CO"/>
+        </w:rPr>
+        <w:t>RunnerTags</w:t>
+      </w:r>
+      <w:proofErr w:type="spellEnd"/>
+      <w:r>
+        <w:rPr>
+          <w:lang w:val="es-CO"/>
+        </w:rPr>
+        <w:t xml:space="preserve">, donde definimos la </w:t>
+      </w:r>
+      <w:proofErr w:type="spellStart"/>
+      <w:r>
+        <w:rPr>
+          <w:lang w:val="es-CO"/>
+        </w:rPr>
+        <w:t>feature</w:t>
+      </w:r>
+      <w:proofErr w:type="spellEnd"/>
+      <w:r>
+        <w:rPr>
+          <w:lang w:val="es-CO"/>
+        </w:rPr>
+        <w:t xml:space="preserve"> que deseamos probar, podemos definir el escenario que queremos ejecutar mediante la etiqueta tags, definimos también en que carpeta se encuentran los pasos a ejecutar (</w:t>
+      </w:r>
+      <w:proofErr w:type="spellStart"/>
+      <w:r>
+        <w:rPr>
+          <w:lang w:val="es-CO"/>
+        </w:rPr>
+        <w:t>glue</w:t>
+      </w:r>
+      <w:proofErr w:type="spellEnd"/>
+      <w:r>
+        <w:rPr>
+          <w:lang w:val="es-CO"/>
+        </w:rPr>
+        <w:t>).</w:t>
+      </w:r>
+    </w:p>
+    <w:p>
+      <w:pPr>
+        <w:jc w:val="both"/>
+        <w:rPr>
+          <w:lang w:val="es-CO"/>
+        </w:rPr>
+      </w:pPr>
+      <w:r>
+        <w:rPr>
+          <w:noProof/>
+        </w:rPr>
+        <w:drawing>
+          <wp:inline distT="0" distB="0" distL="0" distR="0" wp14:anchorId="30ABD266" wp14:editId="18F2B82A">
+            <wp:extent cx="5612130" cy="3629660"/>
+            <wp:effectExtent l="0" t="0" r="7620" b="8890"/>
+            <wp:docPr id="1332780283" name="Imagen 1"/>
+            <wp:cNvGraphicFramePr>
+              <a:graphicFrameLocks xmlns:a="http://schemas.openxmlformats.org/drawingml/2006/main" noChangeAspect="1"/>
+            </wp:cNvGraphicFramePr>
+            <a:graphic xmlns:a="http://schemas.openxmlformats.org/drawingml/2006/main">
+              <a:graphicData uri="http://schemas.openxmlformats.org/drawingml/2006/picture">
+                <pic:pic xmlns:pic="http://schemas.openxmlformats.org/drawingml/2006/picture">
+                  <pic:nvPicPr>
+                    <pic:cNvPr id="1332780283" name=""/>
+                    <pic:cNvPicPr/>
+                  </pic:nvPicPr>
+                  <pic:blipFill>
+                    <a:blip r:embed="rId16"/>
+                    <a:stretch>
+                      <a:fillRect/>
+                    </a:stretch>
+                  </pic:blipFill>
+                  <pic:spPr>
+                    <a:xfrm>
+                      <a:off x="0" y="0"/>
+                      <a:ext cx="5612130" cy="3629660"/>
+                    </a:xfrm>
+                    <a:prstGeom prst="rect">
+                      <a:avLst/>
+                    </a:prstGeom>
+                  </pic:spPr>
+                </pic:pic>
+              </a:graphicData>
+            </a:graphic>
+          </wp:inline>
+        </w:drawing>
+      </w:r>
+    </w:p>
+    <w:p>
+      <w:pPr>
+        <w:jc w:val="both"/>
+        <w:rPr>
+          <w:lang w:val="es-CO"/>
+        </w:rPr>
+      </w:pPr>
+    </w:p>
+    <w:p>
+      <w:pPr>
+        <w:jc w:val="both"/>
+        <w:rPr>
+          <w:lang w:val="es-CO"/>
+        </w:rPr>
+      </w:pPr>
+    </w:p>
+    <w:p>
+      <w:pPr>
+        <w:jc w:val="both"/>
+        <w:rPr>
+          <w:lang w:val="es-CO"/>
+        </w:rPr>
+      </w:pPr>
+    </w:p>
+    <w:p>
+      <w:pPr>
+        <w:jc w:val="both"/>
+        <w:rPr>
+          <w:lang w:val="es-CO"/>
+        </w:rPr>
+      </w:pPr>
+    </w:p>
+    <w:p>
+      <w:pPr>
+        <w:jc w:val="both"/>
+        <w:rPr>
+          <w:lang w:val="es-CO"/>
+        </w:rPr>
+      </w:pPr>
+    </w:p>
+    <w:p>
+      <w:pPr>
+        <w:jc w:val="both"/>
+        <w:rPr>
+          <w:lang w:val="es-CO"/>
+        </w:rPr>
+      </w:pPr>
+    </w:p>
+    <w:p>
+      <w:pPr>
+        <w:jc w:val="both"/>
+        <w:rPr>
+          <w:lang w:val="es-CO"/>
+        </w:rPr>
+      </w:pPr>
+    </w:p>
+    <w:p>
+      <w:pPr>
+        <w:jc w:val="both"/>
+        <w:rPr>
+          <w:lang w:val="es-CO"/>
+        </w:rPr>
+      </w:pPr>
+    </w:p>
+    <w:p>
+      <w:pPr>
+        <w:jc w:val="both"/>
+        <w:rPr>
+          <w:lang w:val="es-CO"/>
+        </w:rPr>
+      </w:pPr>
+    </w:p>
+    <w:p>
+      <w:pPr>
+        <w:jc w:val="both"/>
+        <w:rPr>
+          <w:lang w:val="es-CO"/>
+        </w:rPr>
+      </w:pPr>
+    </w:p>
+    <w:p>
+      <w:pPr>
+        <w:jc w:val="both"/>
+        <w:rPr>
+          <w:lang w:val="es-CO"/>
+        </w:rPr>
+      </w:pPr>
+    </w:p>
+    <w:p>
+      <w:pPr>
+        <w:jc w:val="both"/>
+        <w:rPr>
+          <w:lang w:val="es-CO"/>
+        </w:rPr>
+      </w:pPr>
+    </w:p>
+    <w:p>
+      <w:pPr>
+        <w:jc w:val="both"/>
+        <w:rPr>
+          <w:lang w:val="es-CO"/>
+        </w:rPr>
+      </w:pPr>
+    </w:p>
+    <w:p>
+      <w:pPr>
+        <w:jc w:val="both"/>
+        <w:rPr>
+          <w:b/>
+          <w:bCs/>
+          <w:lang w:val="es-CO"/>
+        </w:rPr>
+      </w:pPr>
+      <w:r>
+        <w:rPr>
+          <w:b/>
+          <w:bCs/>
+          <w:lang w:val="es-CO"/>
+        </w:rPr>
+        <w:lastRenderedPageBreak/>
         <w:t>Comando</w:t>
       </w:r>
       <w:r>
@@ -1597,7 +1708,7 @@
                     <pic:cNvPicPr/>
                   </pic:nvPicPr>
                   <pic:blipFill>
-                    <a:blip r:embed="rId16"/>
+                    <a:blip r:embed="rId17"/>
                     <a:stretch>
                       <a:fillRect/>
                     </a:stretch>
@@ -1722,7 +1833,6 @@
         <w:rPr>
           <w:noProof/>
         </w:rPr>
-        <w:lastRenderedPageBreak/>
         <w:drawing>
           <wp:inline distT="0" distB="0" distL="0" distR="0" wp14:anchorId="7B2670B1" wp14:editId="0E692971">
             <wp:extent cx="5612130" cy="2524125"/>
@@ -1739,7 +1849,7 @@
                     <pic:cNvPicPr/>
                   </pic:nvPicPr>
                   <pic:blipFill>
-                    <a:blip r:embed="rId17"/>
+                    <a:blip r:embed="rId18"/>
                     <a:stretch>
                       <a:fillRect/>
                     </a:stretch>
@@ -1845,6 +1955,7 @@
         <w:rPr>
           <w:noProof/>
         </w:rPr>
+        <w:lastRenderedPageBreak/>
         <w:drawing>
           <wp:inline distT="0" distB="0" distL="0" distR="0" wp14:anchorId="13010877" wp14:editId="541025D5">
             <wp:extent cx="5612130" cy="3174365"/>
@@ -1861,7 +1972,7 @@
                     <pic:cNvPicPr/>
                   </pic:nvPicPr>
                   <pic:blipFill>
-                    <a:blip r:embed="rId18"/>
+                    <a:blip r:embed="rId19"/>
                     <a:stretch>
                       <a:fillRect/>
                     </a:stretch>
@@ -1965,7 +2076,7 @@
                     <pic:cNvPicPr/>
                   </pic:nvPicPr>
                   <pic:blipFill>
-                    <a:blip r:embed="rId19"/>
+                    <a:blip r:embed="rId20"/>
                     <a:stretch>
                       <a:fillRect/>
                     </a:stretch>
@@ -2004,7 +2115,6 @@
           <w:b/>
           <w:bCs/>
         </w:rPr>
-        <w:lastRenderedPageBreak/>
         <w:t xml:space="preserve">Git </w:t>
       </w:r>
       <w:proofErr w:type="spellStart"/>
@@ -2091,7 +2201,7 @@
                     <pic:cNvPicPr/>
                   </pic:nvPicPr>
                   <pic:blipFill>
-                    <a:blip r:embed="rId20"/>
+                    <a:blip r:embed="rId21"/>
                     <a:stretch>
                       <a:fillRect/>
                     </a:stretch>
@@ -2190,6 +2300,7 @@
         <w:rPr>
           <w:noProof/>
         </w:rPr>
+        <w:lastRenderedPageBreak/>
         <w:drawing>
           <wp:inline distT="0" distB="0" distL="0" distR="0" wp14:anchorId="33F401F0" wp14:editId="577CF8F1">
             <wp:extent cx="5612130" cy="1919605"/>
@@ -2206,7 +2317,7 @@
                     <pic:cNvPicPr/>
                   </pic:nvPicPr>
                   <pic:blipFill>
-                    <a:blip r:embed="rId21"/>
+                    <a:blip r:embed="rId22"/>
                     <a:stretch>
                       <a:fillRect/>
                     </a:stretch>

</xml_diff>